<commit_message>
windows problem fixed, app V2.0
</commit_message>
<xml_diff>
--- a/Database/Bill/Bill.docx
+++ b/Database/Bill/Bill.docx
@@ -88,7 +88,7 @@
           <w:rFonts w:ascii="Lemonada" w:cs="Lemonada" w:eastAsia="Lemonada" w:hAnsi="Lemonada"/>
           <w:rtl w:val="0"/>
         </w:rPr>
-        <w:t>3714496353984314</w:t>
+        <w:t>5105105105105100</w:t>
       </w:r>
     </w:p>
     <w:p>
@@ -116,7 +116,7 @@
           <w:rFonts w:ascii="Lemonada" w:cs="Lemonada" w:eastAsia="Lemonada" w:hAnsi="Lemonada"/>
           <w:rtl w:val="0"/>
         </w:rPr>
-        <w:t>25/10/2022</w:t>
+        <w:t>26/10/2022</w:t>
       </w:r>
       <w:r>
         <w:rPr>
@@ -151,7 +151,7 @@
           <w:rFonts w:ascii="Lemonada" w:cs="Lemonada" w:eastAsia="Lemonada" w:hAnsi="Lemonada"/>
           <w:rtl w:val="0"/>
         </w:rPr>
-        <w:t>SUCCESSFULL</w:t>
+        <w:t>STOLEN_CARD</w:t>
       </w:r>
     </w:p>
     <w:p>
@@ -196,7 +196,7 @@
           <w:rFonts w:ascii="Lemonada" w:cs="Lemonada" w:eastAsia="Lemonada" w:hAnsi="Lemonada"/>
           <w:rtl w:val="0"/>
         </w:rPr>
-        <w:t>67.00</w:t>
+        <w:t>0.00</w:t>
       </w:r>
       <w:r>
         <w:rPr>
@@ -240,7 +240,7 @@
           <w:rFonts w:ascii="Lemonada" w:cs="Lemonada" w:eastAsia="Lemonada" w:hAnsi="Lemonada"/>
           <w:rtl w:val="0"/>
         </w:rPr>
-        <w:t>100.00</w:t>
+        <w:t>0.00</w:t>
       </w:r>
       <w:r>
         <w:rPr>

</xml_diff>

<commit_message>
fixed card date issue
</commit_message>
<xml_diff>
--- a/Database/Bill/Bill.docx
+++ b/Database/Bill/Bill.docx
@@ -59,7 +59,7 @@
           <w:rFonts w:ascii="Lemonada" w:cs="Lemonada" w:eastAsia="Lemonada" w:hAnsi="Lemonada"/>
           <w:rtl w:val="0"/>
         </w:rPr>
-        <w:t>menna adel abdo alyamani</w:t>
+        <w:t>ahmed sayed ahmed diaa</w:t>
       </w:r>
     </w:p>
     <w:p>
@@ -88,7 +88,7 @@
           <w:rFonts w:ascii="Lemonada" w:cs="Lemonada" w:eastAsia="Lemonada" w:hAnsi="Lemonada"/>
           <w:rtl w:val="0"/>
         </w:rPr>
-        <w:t>4111111111111111</w:t>
+        <w:t>5105105105105100</w:t>
       </w:r>
     </w:p>
     <w:p>
@@ -116,7 +116,7 @@
           <w:rFonts w:ascii="Lemonada" w:cs="Lemonada" w:eastAsia="Lemonada" w:hAnsi="Lemonada"/>
           <w:rtl w:val="0"/>
         </w:rPr>
-        <w:t>25/10/2022</w:t>
+        <w:t>26/10/2022</w:t>
       </w:r>
       <w:r>
         <w:rPr>
@@ -151,7 +151,7 @@
           <w:rFonts w:ascii="Lemonada" w:cs="Lemonada" w:eastAsia="Lemonada" w:hAnsi="Lemonada"/>
           <w:rtl w:val="0"/>
         </w:rPr>
-        <w:t>SUCCESSFULL</w:t>
+        <w:t>STOLEN_CARD</w:t>
       </w:r>
     </w:p>
     <w:p>
@@ -196,7 +196,7 @@
           <w:rFonts w:ascii="Lemonada" w:cs="Lemonada" w:eastAsia="Lemonada" w:hAnsi="Lemonada"/>
           <w:rtl w:val="0"/>
         </w:rPr>
-        <w:t>1500.00</w:t>
+        <w:t>0.00</w:t>
       </w:r>
       <w:r>
         <w:rPr>
@@ -240,7 +240,7 @@
           <w:rFonts w:ascii="Lemonada" w:cs="Lemonada" w:eastAsia="Lemonada" w:hAnsi="Lemonada"/>
           <w:rtl w:val="0"/>
         </w:rPr>
-        <w:t>992.00</w:t>
+        <w:t>0.00</w:t>
       </w:r>
       <w:r>
         <w:rPr>
@@ -298,7 +298,7 @@
           <w:rFonts w:ascii="Lemonada" w:cs="Lemonada" w:eastAsia="Lemonada" w:hAnsi="Lemonada"/>
           <w:rtl w:val="0"/>
         </w:rPr>
-        <w:t>1</w:t>
+        <w:t>2</w:t>
       </w:r>
     </w:p>
     <w:p>

</xml_diff>

<commit_message>
auto install python package
</commit_message>
<xml_diff>
--- a/Database/Bill/Bill.docx
+++ b/Database/Bill/Bill.docx
@@ -59,7 +59,7 @@
           <w:rFonts w:ascii="Lemonada" w:cs="Lemonada" w:eastAsia="Lemonada" w:hAnsi="Lemonada"/>
           <w:rtl w:val="0"/>
         </w:rPr>
-        <w:t>ziad tarek ahmed</w:t>
+        <w:t>amr mohamed taha</w:t>
       </w:r>
     </w:p>
     <w:p>
@@ -88,7 +88,7 @@
           <w:rFonts w:ascii="Lemonada" w:cs="Lemonada" w:eastAsia="Lemonada" w:hAnsi="Lemonada"/>
           <w:rtl w:val="0"/>
         </w:rPr>
-        <w:t>5078034823106666</w:t>
+        <w:t>3530111333300000</w:t>
       </w:r>
     </w:p>
     <w:p>
@@ -116,7 +116,7 @@
           <w:rFonts w:ascii="Lemonada" w:cs="Lemonada" w:eastAsia="Lemonada" w:hAnsi="Lemonada"/>
           <w:rtl w:val="0"/>
         </w:rPr>
-        <w:t>26/10/2022</w:t>
+        <w:t>29/10/2022</w:t>
       </w:r>
       <w:r>
         <w:rPr>
@@ -196,7 +196,7 @@
           <w:rFonts w:ascii="Lemonada" w:cs="Lemonada" w:eastAsia="Lemonada" w:hAnsi="Lemonada"/>
           <w:rtl w:val="0"/>
         </w:rPr>
-        <w:t>121.00</w:t>
+        <w:t>4000.00</w:t>
       </w:r>
       <w:r>
         <w:rPr>
@@ -240,7 +240,7 @@
           <w:rFonts w:ascii="Lemonada" w:cs="Lemonada" w:eastAsia="Lemonada" w:hAnsi="Lemonada"/>
           <w:rtl w:val="0"/>
         </w:rPr>
-        <w:t>0.45</w:t>
+        <w:t>100.80</w:t>
       </w:r>
       <w:r>
         <w:rPr>
@@ -298,7 +298,7 @@
           <w:rFonts w:ascii="Lemonada" w:cs="Lemonada" w:eastAsia="Lemonada" w:hAnsi="Lemonada"/>
           <w:rtl w:val="0"/>
         </w:rPr>
-        <w:t>4</w:t>
+        <w:t>2</w:t>
       </w:r>
     </w:p>
     <w:p>

</xml_diff>